<commit_message>
new file:   projectVKR/Types-of-Vending-Machines-and-Typical-Examples.png 	modified:   projectVKR/demo-report-beginning.md 	modified:   projectVKR/demo-report.docx 	modified:   projectVKR/demo-report.pdf 	modified:   projectVKR/demo.bib
</commit_message>
<xml_diff>
--- a/projectVKR/demo-report.docx
+++ b/projectVKR/demo-report.docx
@@ -270,7 +270,7 @@
         <w:pStyle w:val="a1"/>
       </w:pPr>
       <w:r>
-        <w:t>Работа состоит из 0 глав, включает 9 стр. основного текста, 1 рис., 1 табл., 11 источн. и 1 прил.</w:t>
+        <w:t>Работа состоит из 2 глав, включает 13 стр. основного текста, 2 рис., 1 табл., 14 источн. и 1 прил.</w:t>
       </w:r>
     </w:p>
     <w:p>
@@ -307,7 +307,7 @@
       <w:r>
         <w:fldChar w:fldCharType="separate"/>
       </w:r>
-      <w:hyperlink w:anchor="_Toc154668529" w:history="1">
+      <w:hyperlink w:anchor="_Toc154676919" w:history="1">
         <w:r>
           <w:rPr>
             <w:rStyle w:val="af2"/>
@@ -331,7 +331,7 @@
           <w:rPr>
             <w:webHidden/>
           </w:rPr>
-          <w:instrText xml:space="preserve"> PAGEREF _Toc154668529 \h </w:instrText>
+          <w:instrText xml:space="preserve"> PAGEREF _Toc154676919 \h </w:instrText>
         </w:r>
         <w:r>
           <w:rPr>
@@ -368,13 +368,27 @@
           <w:szCs w:val="22"/>
         </w:rPr>
       </w:pPr>
-      <w:hyperlink w:anchor="_Toc154668530" w:history="1">
+      <w:hyperlink w:anchor="_Toc154676920" w:history="1">
         <w:r>
           <w:rPr>
             <w:rStyle w:val="af2"/>
-            <w:caps/>
           </w:rPr>
-          <w:t>Список использованных источников</w:t>
+          <w:t>1</w:t>
+        </w:r>
+        <w:r>
+          <w:rPr>
+            <w:rFonts w:asciiTheme="minorHAnsi" w:eastAsiaTheme="minorEastAsia" w:hAnsiTheme="minorHAnsi"/>
+            <w:b w:val="0"/>
+            <w:sz w:val="22"/>
+            <w:szCs w:val="22"/>
+          </w:rPr>
+          <w:tab/>
+        </w:r>
+        <w:r>
+          <w:rPr>
+            <w:rStyle w:val="af2"/>
+          </w:rPr>
+          <w:t>Степень изученности</w:t>
         </w:r>
         <w:r>
           <w:rPr>
@@ -392,7 +406,7 @@
           <w:rPr>
             <w:webHidden/>
           </w:rPr>
-          <w:instrText xml:space="preserve"> PAGEREF _Toc154668530 \h </w:instrText>
+          <w:instrText xml:space="preserve"> PAGEREF _Toc154676920 \h </w:instrText>
         </w:r>
         <w:r>
           <w:rPr>
@@ -429,7 +443,143 @@
           <w:szCs w:val="22"/>
         </w:rPr>
       </w:pPr>
-      <w:hyperlink w:anchor="_Toc154668531" w:history="1">
+      <w:hyperlink w:anchor="_Toc154676921" w:history="1">
+        <w:r>
+          <w:rPr>
+            <w:rStyle w:val="af2"/>
+          </w:rPr>
+          <w:t>2</w:t>
+        </w:r>
+        <w:r>
+          <w:rPr>
+            <w:rFonts w:asciiTheme="minorHAnsi" w:eastAsiaTheme="minorEastAsia" w:hAnsiTheme="minorHAnsi"/>
+            <w:b w:val="0"/>
+            <w:sz w:val="22"/>
+            <w:szCs w:val="22"/>
+          </w:rPr>
+          <w:tab/>
+        </w:r>
+        <w:r>
+          <w:rPr>
+            <w:rStyle w:val="af2"/>
+          </w:rPr>
+          <w:t>Краткое описание глав</w:t>
+        </w:r>
+        <w:r>
+          <w:rPr>
+            <w:webHidden/>
+          </w:rPr>
+          <w:tab/>
+        </w:r>
+        <w:r>
+          <w:rPr>
+            <w:webHidden/>
+          </w:rPr>
+          <w:fldChar w:fldCharType="begin"/>
+        </w:r>
+        <w:r>
+          <w:rPr>
+            <w:webHidden/>
+          </w:rPr>
+          <w:instrText xml:space="preserve"> PAGEREF _Toc154676921 \h </w:instrText>
+        </w:r>
+        <w:r>
+          <w:rPr>
+            <w:webHidden/>
+          </w:rPr>
+        </w:r>
+        <w:r>
+          <w:rPr>
+            <w:webHidden/>
+          </w:rPr>
+          <w:fldChar w:fldCharType="separate"/>
+        </w:r>
+        <w:r>
+          <w:rPr>
+            <w:webHidden/>
+          </w:rPr>
+          <w:t>8</w:t>
+        </w:r>
+        <w:r>
+          <w:rPr>
+            <w:webHidden/>
+          </w:rPr>
+          <w:fldChar w:fldCharType="end"/>
+        </w:r>
+      </w:hyperlink>
+    </w:p>
+    <w:p>
+      <w:pPr>
+        <w:pStyle w:val="14"/>
+        <w:rPr>
+          <w:rFonts w:asciiTheme="minorHAnsi" w:eastAsiaTheme="minorEastAsia" w:hAnsiTheme="minorHAnsi"/>
+          <w:b w:val="0"/>
+          <w:sz w:val="22"/>
+          <w:szCs w:val="22"/>
+        </w:rPr>
+      </w:pPr>
+      <w:hyperlink w:anchor="_Toc154676922" w:history="1">
+        <w:r>
+          <w:rPr>
+            <w:rStyle w:val="af2"/>
+            <w:caps/>
+          </w:rPr>
+          <w:t>Список использованных источников</w:t>
+        </w:r>
+        <w:r>
+          <w:rPr>
+            <w:webHidden/>
+          </w:rPr>
+          <w:tab/>
+        </w:r>
+        <w:r>
+          <w:rPr>
+            <w:webHidden/>
+          </w:rPr>
+          <w:fldChar w:fldCharType="begin"/>
+        </w:r>
+        <w:r>
+          <w:rPr>
+            <w:webHidden/>
+          </w:rPr>
+          <w:instrText xml:space="preserve"> PAGEREF _Toc154676922 \h </w:instrText>
+        </w:r>
+        <w:r>
+          <w:rPr>
+            <w:webHidden/>
+          </w:rPr>
+        </w:r>
+        <w:r>
+          <w:rPr>
+            <w:webHidden/>
+          </w:rPr>
+          <w:fldChar w:fldCharType="separate"/>
+        </w:r>
+        <w:r>
+          <w:rPr>
+            <w:webHidden/>
+          </w:rPr>
+          <w:t>10</w:t>
+        </w:r>
+        <w:r>
+          <w:rPr>
+            <w:webHidden/>
+          </w:rPr>
+          <w:fldChar w:fldCharType="end"/>
+        </w:r>
+      </w:hyperlink>
+    </w:p>
+    <w:p>
+      <w:pPr>
+        <w:pStyle w:val="14"/>
+        <w:rPr>
+          <w:rFonts w:asciiTheme="minorHAnsi" w:eastAsiaTheme="minorEastAsia" w:hAnsiTheme="minorHAnsi"/>
+          <w:b w:val="0"/>
+          <w:sz w:val="22"/>
+          <w:szCs w:val="22"/>
+        </w:rPr>
+      </w:pPr>
+      <w:hyperlink w:anchor="_Toc154676923" w:history="1">
         <w:r>
           <w:rPr>
             <w:rStyle w:val="af2"/>
@@ -452,7 +602,7 @@
           <w:rPr>
             <w:webHidden/>
           </w:rPr>
-          <w:instrText xml:space="preserve"> PAGEREF _Toc154668531 \h </w:instrText>
+          <w:instrText xml:space="preserve"> PAGEREF _Toc154676923 \h </w:instrText>
         </w:r>
         <w:r>
           <w:rPr>
@@ -469,7 +619,7 @@
           <w:rPr>
             <w:webHidden/>
           </w:rPr>
-          <w:t>8</w:t>
+          <w:t>12</w:t>
         </w:r>
         <w:r>
           <w:rPr>
@@ -493,7 +643,7 @@
         <w:lastRenderedPageBreak/>
         <w:fldChar w:fldCharType="end"/>
       </w:r>
-      <w:bookmarkStart w:id="4" w:name="_Toc154668529"/>
+      <w:bookmarkStart w:id="4" w:name="_Toc154676919"/>
       <w:r>
         <w:rPr>
           <w:rStyle w:val="UnnumberedHeadingOne"/>
@@ -951,7 +1101,7 @@
         <w:pStyle w:val="a1"/>
       </w:pPr>
       <w:r>
-        <w:t>На этапе разработки системы отсутствует доступ к вендинговому аппарату. Применение аппарата должно производиться на этапе тестовой эксплуатации.</w:t>
+        <w:t>На этапе разработки системы отсутствует доступ к вендинговому аппарату. Тестирование производится эмуляцией автомата, тестирование с использованием автомата производится на этапе проведения опытной эксплуатации.</w:t>
       </w:r>
     </w:p>
     <w:p>
@@ -959,15 +1109,381 @@
         <w:pStyle w:val="a1"/>
       </w:pPr>
       <w:r>
-        <w:t xml:space="preserve">Практическая значимость состоит в возможности применения системы для создания коммерческого проекта, так как реализация описанной выше бизнес-модели невозможна с использованием существующих программных решений. </w:t>
+        <w:t xml:space="preserve">Практическая значимость состоит в возможности применения системы для создания коммерческого проекта, так как реализация описанной выше бизнес-модели невозможна с использованием существующих программных решений, так как без применения автоматизации выдачи и сдачи пледов слишком высоки расходы на содержание точек выдачи и сдачи. </w:t>
+      </w:r>
+    </w:p>
+    <w:p>
+      <w:pPr>
+        <w:pStyle w:val="12"/>
+      </w:pPr>
+      <w:bookmarkStart w:id="5" w:name="степень-изученности"/>
+      <w:bookmarkStart w:id="6" w:name="_Toc154676920"/>
+      <w:r>
+        <w:lastRenderedPageBreak/>
+        <w:t>Степень изученности</w:t>
+      </w:r>
+      <w:bookmarkEnd w:id="5"/>
+      <w:bookmarkEnd w:id="6"/>
+    </w:p>
+    <w:p>
+      <w:pPr>
+        <w:pStyle w:val="a1"/>
+      </w:pPr>
+      <w:r>
+        <w:t>Вендинговые аппараты стали популярны во второй половине 20 века, в СССР использовались автоматы по продаже напиков и газет [</w:t>
+      </w:r>
+      <w:hyperlink w:anchor="ref-soviet-vend">
+        <w:r>
+          <w:rPr>
+            <w:rStyle w:val="af2"/>
+          </w:rPr>
+          <w:t>12</w:t>
+        </w:r>
+      </w:hyperlink>
+      <w:r>
+        <w:t>]. На данный момент существует большое количество различных типов автоматов, как специализированных под конкретные задачи [</w:t>
+      </w:r>
+      <w:hyperlink w:anchor="ref-berizaryad">
+        <w:r>
+          <w:rPr>
+            <w:rStyle w:val="af2"/>
+          </w:rPr>
+          <w:t>5</w:t>
+        </w:r>
+      </w:hyperlink>
+      <w:r>
+        <w:t>], так и универсальные [</w:t>
+      </w:r>
+      <w:hyperlink w:anchor="ref-vendElement">
+        <w:r>
+          <w:rPr>
+            <w:rStyle w:val="af2"/>
+          </w:rPr>
+          <w:t>13</w:t>
+        </w:r>
+      </w:hyperlink>
+      <w:r>
+        <w:t xml:space="preserve">] (см рисунок </w:t>
+      </w:r>
+      <w:hyperlink w:anchor="fig:vend-types">
+        <w:r>
+          <w:rPr>
+            <w:rStyle w:val="af2"/>
+          </w:rPr>
+          <w:t>1.1</w:t>
+        </w:r>
+      </w:hyperlink>
+      <w:r>
+        <w:t>).</w:t>
+      </w:r>
+    </w:p>
+    <w:p>
+      <w:pPr>
+        <w:pStyle w:val="CaptionedFigure"/>
+      </w:pPr>
+      <w:r>
+        <w:rPr>
+          <w:noProof/>
+        </w:rPr>
+        <w:drawing>
+          <wp:inline distT="0" distB="0" distL="0" distR="0" wp14:anchorId="49C76B0B" wp14:editId="026260F0">
+            <wp:extent cx="5930900" cy="4600020"/>
+            <wp:effectExtent l="0" t="0" r="0" b="0"/>
+            <wp:docPr id="1" name="Picture" descr="Рисунок 1.1 – Классификация различных видов вендинговых аппаратов"/>
+            <wp:cNvGraphicFramePr/>
+            <a:graphic xmlns:a="http://schemas.openxmlformats.org/drawingml/2006/main">
+              <a:graphicData uri="http://schemas.openxmlformats.org/drawingml/2006/picture">
+                <pic:pic xmlns:pic="http://schemas.openxmlformats.org/drawingml/2006/picture">
+                  <pic:nvPicPr>
+                    <pic:cNvPr id="0" name="Picture" descr="Types-of-Vending-Machines-and-Typical-Examples.png"/>
+                    <pic:cNvPicPr>
+                      <a:picLocks noChangeAspect="1" noChangeArrowheads="1"/>
+                    </pic:cNvPicPr>
+                  </pic:nvPicPr>
+                  <pic:blipFill>
+                    <a:blip r:embed="rId8"/>
+                    <a:stretch>
+                      <a:fillRect/>
+                    </a:stretch>
+                  </pic:blipFill>
+                  <pic:spPr bwMode="auto">
+                    <a:xfrm>
+                      <a:off x="0" y="0"/>
+                      <a:ext cx="5930900" cy="4600020"/>
+                    </a:xfrm>
+                    <a:prstGeom prst="rect">
+                      <a:avLst/>
+                    </a:prstGeom>
+                    <a:noFill/>
+                    <a:ln w="9525">
+                      <a:noFill/>
+                      <a:headEnd/>
+                      <a:tailEnd/>
+                    </a:ln>
+                  </pic:spPr>
+                </pic:pic>
+              </a:graphicData>
+            </a:graphic>
+          </wp:inline>
+        </w:drawing>
+      </w:r>
+    </w:p>
+    <w:p>
+      <w:pPr>
+        <w:pStyle w:val="ImageCaption"/>
+      </w:pPr>
+      <w:r>
+        <w:t>Рисунок 1.1 – Классификация различных видов вендинговых аппаратов</w:t>
+      </w:r>
+    </w:p>
+    <w:p>
+      <w:pPr>
+        <w:pStyle w:val="12"/>
+      </w:pPr>
+      <w:bookmarkStart w:id="7" w:name="краткое-описание-глав"/>
+      <w:bookmarkStart w:id="8" w:name="_Toc154676921"/>
+      <w:r>
+        <w:lastRenderedPageBreak/>
+        <w:t>Краткое описание глав</w:t>
+      </w:r>
+      <w:bookmarkEnd w:id="7"/>
+      <w:bookmarkEnd w:id="8"/>
+    </w:p>
+    <w:p>
+      <w:pPr>
+        <w:pStyle w:val="a1"/>
+      </w:pPr>
+      <w:r>
+        <w:t>В главе 1 должны быть описаны требования, которые предъявляются к системе. Так как система создается в интересах стартап проекта, следует сначала провести исследование рынка и финансовых перспектив стартапа. Это будет описано в первой части первой главы.</w:t>
+      </w:r>
+    </w:p>
+    <w:p>
+      <w:pPr>
+        <w:pStyle w:val="a1"/>
+      </w:pPr>
+      <w:r>
+        <w:t>Во второй части первой главы следует указать:</w:t>
+      </w:r>
+    </w:p>
+    <w:p>
+      <w:pPr>
+        <w:pStyle w:val="Compact"/>
+        <w:numPr>
+          <w:ilvl w:val="0"/>
+          <w:numId w:val="32"/>
+        </w:numPr>
+      </w:pPr>
+      <w:r>
+        <w:t>какие проблемы испытывает заказчик, для чего ему нужна программная система,</w:t>
+      </w:r>
+    </w:p>
+    <w:p>
+      <w:pPr>
+        <w:pStyle w:val="Compact"/>
+        <w:numPr>
+          <w:ilvl w:val="0"/>
+          <w:numId w:val="32"/>
+        </w:numPr>
+      </w:pPr>
+      <w:r>
+        <w:t>границы реализуемой системы,</w:t>
+      </w:r>
+    </w:p>
+    <w:p>
+      <w:pPr>
+        <w:pStyle w:val="Compact"/>
+        <w:numPr>
+          <w:ilvl w:val="0"/>
+          <w:numId w:val="32"/>
+        </w:numPr>
+      </w:pPr>
+      <w:r>
+        <w:t>пользователей системы,</w:t>
+      </w:r>
+    </w:p>
+    <w:p>
+      <w:pPr>
+        <w:pStyle w:val="Compact"/>
+        <w:numPr>
+          <w:ilvl w:val="0"/>
+          <w:numId w:val="32"/>
+        </w:numPr>
+      </w:pPr>
+      <w:r>
+        <w:t>сценарии использования системы,</w:t>
+      </w:r>
+    </w:p>
+    <w:p>
+      <w:pPr>
+        <w:pStyle w:val="Compact"/>
+        <w:numPr>
+          <w:ilvl w:val="0"/>
+          <w:numId w:val="32"/>
+        </w:numPr>
+      </w:pPr>
+      <w:r>
+        <w:t>ожидания пользователей к системе,</w:t>
+      </w:r>
+    </w:p>
+    <w:p>
+      <w:pPr>
+        <w:pStyle w:val="Compact"/>
+        <w:numPr>
+          <w:ilvl w:val="0"/>
+          <w:numId w:val="32"/>
+        </w:numPr>
+      </w:pPr>
+      <w:r>
+        <w:t>анализ нормативных документов РФ.</w:t>
+      </w:r>
+    </w:p>
+    <w:p>
+      <w:pPr>
+        <w:pStyle w:val="a1"/>
+      </w:pPr>
+      <w:r>
+        <w:t>Третья часть часть первой главы содержит описание формирования функциональных и нефункциональных требований.</w:t>
+      </w:r>
+    </w:p>
+    <w:p>
+      <w:pPr>
+        <w:pStyle w:val="a1"/>
+      </w:pPr>
+      <w:r>
+        <w:t>Итогом первой главы является техническое задание, утвержденное заказчиком ООО “ГЭИ Э БЛАНКЕТ”, написанное в соответствии с ГОСТ 19.201-78 [</w:t>
+      </w:r>
+      <w:hyperlink w:anchor="ref-gostTZ">
+        <w:r>
+          <w:rPr>
+            <w:rStyle w:val="af2"/>
+          </w:rPr>
+          <w:t>11</w:t>
+        </w:r>
+      </w:hyperlink>
+      <w:r>
+        <w:t>].</w:t>
+      </w:r>
+    </w:p>
+    <w:p>
+      <w:pPr>
+        <w:pStyle w:val="a1"/>
+      </w:pPr>
+      <w:r>
+        <w:t>В главе 2 будет описано формирование архитектуры проектируемой системы.</w:t>
+      </w:r>
+    </w:p>
+    <w:p>
+      <w:pPr>
+        <w:pStyle w:val="a1"/>
+      </w:pPr>
+      <w:r>
+        <w:t>В ходе проектирования будет проведен функционально-стоимостной анализ, который поможет определить наиболее оптимальную архитектуру системы.</w:t>
+      </w:r>
+    </w:p>
+    <w:p>
+      <w:pPr>
+        <w:pStyle w:val="a1"/>
+      </w:pPr>
+      <w:r>
+        <w:t>Вторая часть второй главы будет содержать информацию об исследовании разных паттернов архитектур и выборе структуры программной системы. На данном же этапе будет проведен анализ существующих программных решений, определение “стека” используемых технологий.</w:t>
+      </w:r>
+    </w:p>
+    <w:p>
+      <w:pPr>
+        <w:pStyle w:val="a1"/>
+      </w:pPr>
+      <w:r>
+        <w:t>Третья часть второй главы описывает формирование визуального облика системы, описание стиля проектирования системы, способы и средства моделирования разрабатываемой системы.</w:t>
+      </w:r>
+    </w:p>
+    <w:p>
+      <w:pPr>
+        <w:pStyle w:val="a1"/>
+      </w:pPr>
+      <w:r>
+        <w:t>Четвертая часть второй главы описывает способы и правил взаимодействия и коммуникации команды при разработке проекта, определение средств разра</w:t>
+      </w:r>
+      <w:r>
+        <w:lastRenderedPageBreak/>
+        <w:t>ботки. Определение правил сборки релизов системы, объединения разных модулей в единую систему.</w:t>
+      </w:r>
+    </w:p>
+    <w:p>
+      <w:pPr>
+        <w:pStyle w:val="a1"/>
+      </w:pPr>
+      <w:r>
+        <w:t>Итогом второй главы является описание архитектуры системы в нотации С4, диаграмма ландшафта системы, определённые средства разработки и взаимодействия команды описанные в правилах разработки команды.</w:t>
+      </w:r>
+    </w:p>
+    <w:p>
+      <w:pPr>
+        <w:pStyle w:val="a1"/>
+      </w:pPr>
+      <w:r>
+        <w:t>В главе 3 будут описаны разработка, тестирование и автоматизация сборок релизов системы.</w:t>
+      </w:r>
+    </w:p>
+    <w:p>
+      <w:pPr>
+        <w:pStyle w:val="a1"/>
+      </w:pPr>
+      <w:r>
+        <w:t>В данной главе будет описана разработка модулей пользовательского интерфейса, аутентификации клиентов через номер телефона, взаимодействия с множеством вендинговых аппаратов и программы для автомата. Также будет описана разработка скриптов автоматического развертывания сервисов модулей системы.</w:t>
+      </w:r>
+    </w:p>
+    <w:p>
+      <w:pPr>
+        <w:pStyle w:val="a1"/>
+      </w:pPr>
+      <w:r>
+        <w:t>Следующим этапом будет описано тестирование модулей с использованием автоматизированного тестирования, а также ручного тестирования в соответствии с критериями белого и чёрного ящика, определение оценки количества ошибок в программе и оценки количества необходимых тестов [</w:t>
+      </w:r>
+      <w:hyperlink w:anchor="ref-plaksin">
+        <w:r>
+          <w:rPr>
+            <w:rStyle w:val="af2"/>
+          </w:rPr>
+          <w:t>14</w:t>
+        </w:r>
+      </w:hyperlink>
+      <w:r>
+        <w:t>, с. 18–26, </w:t>
+      </w:r>
+      <w:hyperlink w:anchor="ref-plaksin">
+        <w:r>
+          <w:rPr>
+            <w:rStyle w:val="af2"/>
+          </w:rPr>
+          <w:t>14</w:t>
+        </w:r>
+      </w:hyperlink>
+      <w:r>
+        <w:t>, с. 71–83].</w:t>
+      </w:r>
+    </w:p>
+    <w:p>
+      <w:pPr>
+        <w:pStyle w:val="a1"/>
+      </w:pPr>
+      <w:r>
+        <w:t>Далее будут описаны этапы внедрения, приемочного тестирования и опытной эксплуатации.</w:t>
+      </w:r>
+    </w:p>
+    <w:p>
+      <w:pPr>
+        <w:pStyle w:val="a1"/>
+      </w:pPr>
+      <w:r>
+        <w:t>Итогом третьей главы является акт о внедрении программного продукта.</w:t>
       </w:r>
     </w:p>
     <w:p>
       <w:pPr>
         <w:pStyle w:val="UnnumberedHeading1"/>
       </w:pPr>
-      <w:bookmarkStart w:id="5" w:name="список-использованных-источников"/>
-      <w:bookmarkStart w:id="6" w:name="_Toc154668530"/>
+      <w:bookmarkStart w:id="9" w:name="список-использованных-источников"/>
+      <w:bookmarkStart w:id="10" w:name="_Toc154676922"/>
       <w:r>
         <w:rPr>
           <w:rStyle w:val="UnnumberedHeadingOne"/>
@@ -975,15 +1491,15 @@
         <w:lastRenderedPageBreak/>
         <w:t>Список использованных источников</w:t>
       </w:r>
-      <w:bookmarkEnd w:id="5"/>
-      <w:bookmarkEnd w:id="6"/>
+      <w:bookmarkEnd w:id="9"/>
+      <w:bookmarkEnd w:id="10"/>
     </w:p>
     <w:p>
       <w:pPr>
         <w:pStyle w:val="ReferenceItem"/>
       </w:pPr>
-      <w:bookmarkStart w:id="7" w:name="ref-sharing1billion"/>
-      <w:bookmarkStart w:id="8" w:name="refs"/>
+      <w:bookmarkStart w:id="11" w:name="ref-sharing1billion"/>
+      <w:bookmarkStart w:id="12" w:name="refs"/>
       <w:r>
         <w:t xml:space="preserve">1. </w:t>
       </w:r>
@@ -996,7 +1512,7 @@
       <w:r>
         <w:t xml:space="preserve"> Рынок шеринга в россии впервые превысил 1 трлн руб. [Электронный ресурс] / РБК Тренды. — 2021. — URL: </w:t>
       </w:r>
-      <w:hyperlink r:id="rId8">
+      <w:hyperlink r:id="rId9">
         <w:r>
           <w:rPr>
             <w:rStyle w:val="af2"/>
@@ -1012,12 +1528,12 @@
       <w:pPr>
         <w:pStyle w:val="ReferenceItem"/>
       </w:pPr>
-      <w:bookmarkStart w:id="9" w:name="ref-bplans-vending-machines"/>
-      <w:bookmarkEnd w:id="7"/>
+      <w:bookmarkStart w:id="13" w:name="ref-bplans-vending-machines"/>
+      <w:bookmarkEnd w:id="11"/>
       <w:r>
         <w:t xml:space="preserve">2. Бизнес план вендинговых аппаратов [Электронный ресурс]. — URL: </w:t>
       </w:r>
-      <w:hyperlink r:id="rId9">
+      <w:hyperlink r:id="rId10">
         <w:r>
           <w:rPr>
             <w:rStyle w:val="af2"/>
@@ -1033,8 +1549,8 @@
       <w:pPr>
         <w:pStyle w:val="ReferenceItem"/>
       </w:pPr>
-      <w:bookmarkStart w:id="10" w:name="ref-biznes-na-vendingovih"/>
-      <w:bookmarkEnd w:id="9"/>
+      <w:bookmarkStart w:id="14" w:name="ref-biznes-na-vendingovih"/>
+      <w:bookmarkEnd w:id="13"/>
       <w:r>
         <w:t xml:space="preserve">3. </w:t>
       </w:r>
@@ -1047,7 +1563,7 @@
       <w:r>
         <w:t xml:space="preserve"> Бизнес на вендинговых автоматах: выгодно ли это сейчас [Электронный ресурс] / СовкомБлог. — URL: </w:t>
       </w:r>
-      <w:hyperlink r:id="rId10">
+      <w:hyperlink r:id="rId11">
         <w:r>
           <w:rPr>
             <w:rStyle w:val="af2"/>
@@ -1063,12 +1579,12 @@
       <w:pPr>
         <w:pStyle w:val="ReferenceItem"/>
       </w:pPr>
-      <w:bookmarkStart w:id="11" w:name="ref-kak-zarabotat-na-vendingovyh"/>
-      <w:bookmarkEnd w:id="10"/>
+      <w:bookmarkStart w:id="15" w:name="ref-kak-zarabotat-na-vendingovyh"/>
+      <w:bookmarkEnd w:id="14"/>
       <w:r>
         <w:t xml:space="preserve">4. Как заработать на вендинговых автоматах в 2023 году: обходим вместе все подводные камни [Электронный ресурс] / Финтолк. — URL: </w:t>
       </w:r>
-      <w:hyperlink r:id="rId11">
+      <w:hyperlink r:id="rId12">
         <w:r>
           <w:rPr>
             <w:rStyle w:val="af2"/>
@@ -1084,12 +1600,12 @@
       <w:pPr>
         <w:pStyle w:val="ReferenceItem"/>
       </w:pPr>
-      <w:bookmarkStart w:id="12" w:name="ref-berizaryad"/>
-      <w:bookmarkEnd w:id="11"/>
+      <w:bookmarkStart w:id="16" w:name="ref-berizaryad"/>
+      <w:bookmarkEnd w:id="15"/>
       <w:r>
         <w:t xml:space="preserve">5. Оборудование и продукты [Электронный ресурс] / Бери заряд. — URL: </w:t>
       </w:r>
-      <w:hyperlink r:id="rId12">
+      <w:hyperlink r:id="rId13">
         <w:r>
           <w:rPr>
             <w:rStyle w:val="af2"/>
@@ -1105,12 +1621,12 @@
       <w:pPr>
         <w:pStyle w:val="ReferenceItem"/>
       </w:pPr>
-      <w:bookmarkStart w:id="13" w:name="ref-myVendTrack"/>
-      <w:bookmarkEnd w:id="12"/>
+      <w:bookmarkStart w:id="17" w:name="ref-myVendTrack"/>
+      <w:bookmarkEnd w:id="16"/>
       <w:r>
         <w:t xml:space="preserve">6. My Vend Track - Vending Management Software [Электронный ресурс]. — URL: </w:t>
       </w:r>
-      <w:hyperlink r:id="rId13">
+      <w:hyperlink r:id="rId14">
         <w:r>
           <w:rPr>
             <w:rStyle w:val="af2"/>
@@ -1126,12 +1642,12 @@
       <w:pPr>
         <w:pStyle w:val="ReferenceItem"/>
       </w:pPr>
-      <w:bookmarkStart w:id="14" w:name="ref-cantaloupe"/>
-      <w:bookmarkEnd w:id="13"/>
+      <w:bookmarkStart w:id="18" w:name="ref-cantaloupe"/>
+      <w:bookmarkEnd w:id="17"/>
       <w:r>
         <w:t xml:space="preserve">7. Cantaloupe, Inc. [Электронный ресурс]. — URL: </w:t>
       </w:r>
-      <w:hyperlink r:id="rId14">
+      <w:hyperlink r:id="rId15">
         <w:r>
           <w:rPr>
             <w:rStyle w:val="af2"/>
@@ -1147,12 +1663,12 @@
       <w:pPr>
         <w:pStyle w:val="ReferenceItem"/>
       </w:pPr>
-      <w:bookmarkStart w:id="15" w:name="ref-otiglobal"/>
-      <w:bookmarkEnd w:id="14"/>
+      <w:bookmarkStart w:id="19" w:name="ref-otiglobal"/>
+      <w:bookmarkEnd w:id="18"/>
       <w:r>
         <w:t xml:space="preserve">8. OTI Global [Электронный ресурс]. — URL: </w:t>
       </w:r>
-      <w:hyperlink r:id="rId15">
+      <w:hyperlink r:id="rId16">
         <w:r>
           <w:rPr>
             <w:rStyle w:val="af2"/>
@@ -1168,12 +1684,12 @@
       <w:pPr>
         <w:pStyle w:val="ReferenceItem"/>
       </w:pPr>
-      <w:bookmarkStart w:id="16" w:name="ref-urent"/>
-      <w:bookmarkEnd w:id="15"/>
+      <w:bookmarkStart w:id="20" w:name="ref-urent"/>
+      <w:bookmarkEnd w:id="19"/>
       <w:r>
         <w:t xml:space="preserve">9. Юрент [Электронный ресурс]. — URL: </w:t>
       </w:r>
-      <w:hyperlink r:id="rId16">
+      <w:hyperlink r:id="rId17">
         <w:r>
           <w:rPr>
             <w:rStyle w:val="af2"/>
@@ -1189,12 +1705,12 @@
       <w:pPr>
         <w:pStyle w:val="ReferenceItem"/>
       </w:pPr>
-      <w:bookmarkStart w:id="17" w:name="ref-whoosh"/>
-      <w:bookmarkEnd w:id="16"/>
+      <w:bookmarkStart w:id="21" w:name="ref-whoosh"/>
+      <w:bookmarkEnd w:id="20"/>
       <w:r>
         <w:t xml:space="preserve">10. Whoosh [Электронный ресурс]. — URL: </w:t>
       </w:r>
-      <w:hyperlink r:id="rId17">
+      <w:hyperlink r:id="rId18">
         <w:r>
           <w:rPr>
             <w:rStyle w:val="af2"/>
@@ -1210,12 +1726,12 @@
       <w:pPr>
         <w:pStyle w:val="ReferenceItem"/>
       </w:pPr>
-      <w:bookmarkStart w:id="18" w:name="ref-gostTZ"/>
-      <w:bookmarkEnd w:id="17"/>
+      <w:bookmarkStart w:id="22" w:name="ref-gostTZ"/>
+      <w:bookmarkEnd w:id="21"/>
       <w:r>
         <w:t xml:space="preserve">11. ГОСТ 19.201-78 Техническое задание. Требования к содержанию и оформлению [Электронный ресурс]. — URL: </w:t>
       </w:r>
-      <w:hyperlink r:id="rId18">
+      <w:hyperlink r:id="rId19">
         <w:r>
           <w:rPr>
             <w:rStyle w:val="af2"/>
@@ -1229,12 +1745,83 @@
     </w:p>
     <w:p>
       <w:pPr>
+        <w:pStyle w:val="ReferenceItem"/>
+      </w:pPr>
+      <w:bookmarkStart w:id="23" w:name="ref-soviet-vend"/>
+      <w:bookmarkEnd w:id="22"/>
+      <w:r>
+        <w:lastRenderedPageBreak/>
+        <w:t xml:space="preserve">12. </w:t>
+      </w:r>
+      <w:r>
+        <w:rPr>
+          <w:i/>
+        </w:rPr>
+        <w:t>Millefeuille</w:t>
+      </w:r>
+      <w:r>
+        <w:t xml:space="preserve">. Советский вендинг: какие аппараты что продавали [Электронный ресурс] / Фишки. — URL: </w:t>
+      </w:r>
+      <w:hyperlink r:id="rId20">
+        <w:r>
+          <w:rPr>
+            <w:rStyle w:val="af2"/>
+          </w:rPr>
+          <w:t>https://fishki.net/3652277-sovetskij-vending-ne-gazirovkoj-ediny.html</w:t>
+        </w:r>
+      </w:hyperlink>
+      <w:r>
+        <w:t xml:space="preserve"> (дата обращения: 25.12.2023).</w:t>
+      </w:r>
+    </w:p>
+    <w:p>
+      <w:pPr>
+        <w:pStyle w:val="ReferenceItem"/>
+      </w:pPr>
+      <w:bookmarkStart w:id="24" w:name="ref-vendElement"/>
+      <w:bookmarkEnd w:id="23"/>
+      <w:r>
+        <w:t xml:space="preserve">13. Универсальный торговый автомат ELEMENT [Электронный ресурс]. — URL: </w:t>
+      </w:r>
+      <w:hyperlink r:id="rId21">
+        <w:r>
+          <w:rPr>
+            <w:rStyle w:val="af2"/>
+          </w:rPr>
+          <w:t>https://kkmmas.ru/shop/vendingovoe-oborudovanie/universalnyj-torgovyj-avtomat-element-24-yachejki</w:t>
+        </w:r>
+      </w:hyperlink>
+      <w:r>
+        <w:t xml:space="preserve"> (дата обращения: 02.12.2023).</w:t>
+      </w:r>
+    </w:p>
+    <w:p>
+      <w:pPr>
+        <w:pStyle w:val="ReferenceItem"/>
+      </w:pPr>
+      <w:bookmarkStart w:id="25" w:name="ref-plaksin"/>
+      <w:bookmarkEnd w:id="24"/>
+      <w:r>
+        <w:t xml:space="preserve">14. </w:t>
+      </w:r>
+      <w:r>
+        <w:rPr>
+          <w:i/>
+        </w:rPr>
+        <w:t>Плаксин М.</w:t>
+      </w:r>
+      <w:r>
+        <w:t xml:space="preserve"> Тестирование и отладка — для профессионалов будущих и настоящих. — Москва: БИНОМ. Лаборатория знаний, 2007. — 167 P.</w:t>
+      </w:r>
+    </w:p>
+    <w:p>
+      <w:pPr>
         <w:pStyle w:val="UnnumberedHeading1"/>
       </w:pPr>
-      <w:bookmarkStart w:id="19" w:name="sec:calendar-plan"/>
-      <w:bookmarkStart w:id="20" w:name="_Toc154668531"/>
-      <w:bookmarkEnd w:id="8"/>
-      <w:bookmarkEnd w:id="18"/>
+      <w:bookmarkStart w:id="26" w:name="sec:calendar-plan"/>
+      <w:bookmarkStart w:id="27" w:name="_Toc154676923"/>
+      <w:bookmarkEnd w:id="12"/>
+      <w:bookmarkEnd w:id="25"/>
       <w:r>
         <w:rPr>
           <w:rStyle w:val="AppendixHeadingOne"/>
@@ -1252,8 +1839,8 @@
         </w:rPr>
         <w:t>Календарный план</w:t>
       </w:r>
-      <w:bookmarkEnd w:id="19"/>
-      <w:bookmarkEnd w:id="20"/>
+      <w:bookmarkEnd w:id="26"/>
+      <w:bookmarkEnd w:id="27"/>
     </w:p>
     <w:p>
       <w:pPr>
@@ -1272,10 +1859,10 @@
           <w:noProof/>
         </w:rPr>
         <w:drawing>
-          <wp:inline distT="0" distB="0" distL="0" distR="0" wp14:anchorId="09E4088E" wp14:editId="0C28F8A5">
+          <wp:inline distT="0" distB="0" distL="0" distR="0" wp14:anchorId="132D85CC" wp14:editId="547295D6">
             <wp:extent cx="5930900" cy="4255739"/>
             <wp:effectExtent l="0" t="0" r="0" b="0"/>
-            <wp:docPr id="1" name="Picture" descr="Рисунок А.1 – Диаграмма выполненных задач от времени"/>
+            <wp:docPr id="2" name="Picture" descr="Рисунок А.1 – Диаграмма выполненных задач от времени"/>
             <wp:cNvGraphicFramePr/>
             <a:graphic xmlns:a="http://schemas.openxmlformats.org/drawingml/2006/main">
               <a:graphicData uri="http://schemas.openxmlformats.org/drawingml/2006/picture">
@@ -1287,7 +1874,7 @@
                     </pic:cNvPicPr>
                   </pic:nvPicPr>
                   <pic:blipFill>
-                    <a:blip r:embed="rId19"/>
+                    <a:blip r:embed="rId22"/>
                     <a:stretch>
                       <a:fillRect/>
                     </a:stretch>
@@ -1326,7 +1913,7 @@
       <w:pPr>
         <w:pStyle w:val="TableCaption"/>
       </w:pPr>
-      <w:bookmarkStart w:id="21" w:name="tbl:workscal1"/>
+      <w:bookmarkStart w:id="28" w:name="tbl:workscal1"/>
       <w:r>
         <w:t>Таблица А.1 – Сроки выполнения основных работ</w:t>
       </w:r>
@@ -1846,7 +2433,7 @@
         </w:tc>
       </w:tr>
     </w:tbl>
-    <w:bookmarkEnd w:id="21"/>
+    <w:bookmarkEnd w:id="28"/>
     <w:p>
       <w:pPr>
         <w:pStyle w:val="a1"/>
@@ -1882,7 +2469,7 @@
       </w:r>
     </w:p>
     <w:sectPr>
-      <w:footerReference w:type="default" r:id="rId20"/>
+      <w:footerReference w:type="default" r:id="rId23"/>
       <w:pgSz w:w="11907" w:h="16840" w:code="9"/>
       <w:pgMar w:top="1134" w:right="851" w:bottom="1134" w:left="1701" w:header="284" w:footer="284" w:gutter="0"/>
       <w:cols w:space="720"/>
@@ -1983,7 +2570,7 @@
   <w:abstractNum w:abstractNumId="0" w15:restartNumberingAfterBreak="0">
     <w:nsid w:val="882A8DAD"/>
     <w:multiLevelType w:val="multilevel"/>
-    <w:tmpl w:val="A6F47422"/>
+    <w:tmpl w:val="E2E60DD2"/>
     <w:lvl w:ilvl="0">
       <w:start w:val="1"/>
       <w:numFmt w:val="bullet"/>
@@ -2214,7 +2801,7 @@
   <w:abstractNum w:abstractNumId="2" w15:restartNumberingAfterBreak="0">
     <w:nsid w:val="A4961D5E"/>
     <w:multiLevelType w:val="multilevel"/>
-    <w:tmpl w:val="0E4A8790"/>
+    <w:tmpl w:val="CA6C225A"/>
     <w:lvl w:ilvl="0">
       <w:start w:val="1"/>
       <w:numFmt w:val="bullet"/>
@@ -2329,7 +2916,7 @@
   <w:abstractNum w:abstractNumId="3" w15:restartNumberingAfterBreak="0">
     <w:nsid w:val="EA454B4C"/>
     <w:multiLevelType w:val="multilevel"/>
-    <w:tmpl w:val="F7984E70"/>
+    <w:tmpl w:val="E6CEF844"/>
     <w:lvl w:ilvl="0">
       <w:start w:val="1"/>
       <w:numFmt w:val="bullet"/>
@@ -2456,7 +3043,7 @@
   <w:abstractNum w:abstractNumId="4" w15:restartNumberingAfterBreak="0">
     <w:nsid w:val="FFFFFF7C"/>
     <w:multiLevelType w:val="singleLevel"/>
-    <w:tmpl w:val="6944E59E"/>
+    <w:tmpl w:val="3CEA3A5E"/>
     <w:lvl w:ilvl="0">
       <w:start w:val="1"/>
       <w:numFmt w:val="decimal"/>
@@ -2478,7 +3065,7 @@
   <w:abstractNum w:abstractNumId="5" w15:restartNumberingAfterBreak="0">
     <w:nsid w:val="FFFFFF7D"/>
     <w:multiLevelType w:val="singleLevel"/>
-    <w:tmpl w:val="2C729B90"/>
+    <w:tmpl w:val="AA724D7C"/>
     <w:lvl w:ilvl="0">
       <w:start w:val="1"/>
       <w:numFmt w:val="decimal"/>
@@ -2500,7 +3087,7 @@
   <w:abstractNum w:abstractNumId="6" w15:restartNumberingAfterBreak="0">
     <w:nsid w:val="FFFFFF7E"/>
     <w:multiLevelType w:val="singleLevel"/>
-    <w:tmpl w:val="AFF60486"/>
+    <w:tmpl w:val="CA6ABCB0"/>
     <w:lvl w:ilvl="0">
       <w:start w:val="1"/>
       <w:numFmt w:val="decimal"/>
@@ -2522,7 +3109,7 @@
   <w:abstractNum w:abstractNumId="7" w15:restartNumberingAfterBreak="0">
     <w:nsid w:val="FFFFFF80"/>
     <w:multiLevelType w:val="singleLevel"/>
-    <w:tmpl w:val="7046B3EE"/>
+    <w:tmpl w:val="3C1A02E0"/>
     <w:lvl w:ilvl="0">
       <w:start w:val="1"/>
       <w:numFmt w:val="bullet"/>
@@ -2544,7 +3131,7 @@
   <w:abstractNum w:abstractNumId="8" w15:restartNumberingAfterBreak="0">
     <w:nsid w:val="FFFFFF81"/>
     <w:multiLevelType w:val="singleLevel"/>
-    <w:tmpl w:val="925A1DF4"/>
+    <w:tmpl w:val="B61ABBDA"/>
     <w:lvl w:ilvl="0">
       <w:start w:val="1"/>
       <w:numFmt w:val="bullet"/>
@@ -2566,7 +3153,7 @@
   <w:abstractNum w:abstractNumId="9" w15:restartNumberingAfterBreak="0">
     <w:nsid w:val="FFFFFF82"/>
     <w:multiLevelType w:val="singleLevel"/>
-    <w:tmpl w:val="65E47AEC"/>
+    <w:tmpl w:val="68D66AA8"/>
     <w:lvl w:ilvl="0">
       <w:start w:val="1"/>
       <w:numFmt w:val="bullet"/>
@@ -2588,7 +3175,7 @@
   <w:abstractNum w:abstractNumId="10" w15:restartNumberingAfterBreak="0">
     <w:nsid w:val="FFFFFF83"/>
     <w:multiLevelType w:val="singleLevel"/>
-    <w:tmpl w:val="24BC95C0"/>
+    <w:tmpl w:val="B090FCA6"/>
     <w:lvl w:ilvl="0">
       <w:start w:val="1"/>
       <w:numFmt w:val="bullet"/>
@@ -2610,7 +3197,7 @@
   <w:abstractNum w:abstractNumId="11" w15:restartNumberingAfterBreak="0">
     <w:nsid w:val="FFFFFF88"/>
     <w:multiLevelType w:val="singleLevel"/>
-    <w:tmpl w:val="1C346D3C"/>
+    <w:tmpl w:val="03309F8C"/>
     <w:lvl w:ilvl="0">
       <w:start w:val="1"/>
       <w:numFmt w:val="decimal"/>
@@ -2632,7 +3219,7 @@
   <w:abstractNum w:abstractNumId="12" w15:restartNumberingAfterBreak="0">
     <w:nsid w:val="FFFFFF89"/>
     <w:multiLevelType w:val="singleLevel"/>
-    <w:tmpl w:val="C7F820B4"/>
+    <w:tmpl w:val="62D6437A"/>
     <w:lvl w:ilvl="0">
       <w:start w:val="1"/>
       <w:numFmt w:val="bullet"/>
@@ -2654,7 +3241,7 @@
   <w:abstractNum w:abstractNumId="13" w15:restartNumberingAfterBreak="0">
     <w:nsid w:val="00000006"/>
     <w:multiLevelType w:val="singleLevel"/>
-    <w:tmpl w:val="48F0B1A0"/>
+    <w:tmpl w:val="7C22AEFC"/>
     <w:name w:val="WW8Num6"/>
     <w:lvl w:ilvl="0">
       <w:start w:val="1"/>
@@ -2677,7 +3264,7 @@
   <w:abstractNum w:abstractNumId="14" w15:restartNumberingAfterBreak="0">
     <w:nsid w:val="00000019"/>
     <w:multiLevelType w:val="multilevel"/>
-    <w:tmpl w:val="56509066"/>
+    <w:tmpl w:val="62805CE0"/>
     <w:name w:val="WW8Num25"/>
     <w:lvl w:ilvl="0">
       <w:start w:val="1"/>
@@ -2839,7 +3426,7 @@
   <w:abstractNum w:abstractNumId="15" w15:restartNumberingAfterBreak="0">
     <w:nsid w:val="0000001C"/>
     <w:multiLevelType w:val="multilevel"/>
-    <w:tmpl w:val="78AE44EA"/>
+    <w:tmpl w:val="BBF2DC12"/>
     <w:name w:val="WW8Num28"/>
     <w:lvl w:ilvl="0">
       <w:start w:val="1"/>
@@ -3001,7 +3588,7 @@
   <w:abstractNum w:abstractNumId="16" w15:restartNumberingAfterBreak="0">
     <w:nsid w:val="022E5BB5"/>
     <w:multiLevelType w:val="multilevel"/>
-    <w:tmpl w:val="CAE675DE"/>
+    <w:tmpl w:val="5B22A80A"/>
     <w:styleLink w:val="1"/>
     <w:lvl w:ilvl="0">
       <w:start w:val="1"/>
@@ -3128,7 +3715,7 @@
   <w:abstractNum w:abstractNumId="17" w15:restartNumberingAfterBreak="0">
     <w:nsid w:val="02EB2671"/>
     <w:multiLevelType w:val="multilevel"/>
-    <w:tmpl w:val="6052BCF0"/>
+    <w:tmpl w:val="C6AA07F6"/>
     <w:styleLink w:val="a"/>
     <w:lvl w:ilvl="0">
       <w:start w:val="1"/>
@@ -3271,7 +3858,7 @@
   <w:abstractNum w:abstractNumId="18" w15:restartNumberingAfterBreak="0">
     <w:nsid w:val="126D18AB"/>
     <w:multiLevelType w:val="multilevel"/>
-    <w:tmpl w:val="21F8840E"/>
+    <w:tmpl w:val="C17669EC"/>
     <w:name w:val="маркер"/>
     <w:lvl w:ilvl="0">
       <w:start w:val="1"/>
@@ -3414,7 +4001,7 @@
   <w:abstractNum w:abstractNumId="19" w15:restartNumberingAfterBreak="0">
     <w:nsid w:val="16DC3DF2"/>
     <w:multiLevelType w:val="multilevel"/>
-    <w:tmpl w:val="F398C48E"/>
+    <w:tmpl w:val="9EBADF58"/>
     <w:styleLink w:val="10"/>
     <w:lvl w:ilvl="0">
       <w:start w:val="1"/>
@@ -3523,7 +4110,7 @@
   <w:abstractNum w:abstractNumId="20" w15:restartNumberingAfterBreak="0">
     <w:nsid w:val="1FB76F32"/>
     <w:multiLevelType w:val="multilevel"/>
-    <w:tmpl w:val="9360710C"/>
+    <w:tmpl w:val="30F0EE78"/>
     <w:lvl w:ilvl="0">
       <w:start w:val="1"/>
       <w:numFmt w:val="decimal"/>
@@ -3632,7 +4219,7 @@
   <w:abstractNum w:abstractNumId="21" w15:restartNumberingAfterBreak="0">
     <w:nsid w:val="39F555CB"/>
     <w:multiLevelType w:val="multilevel"/>
-    <w:tmpl w:val="9A6CC378"/>
+    <w:tmpl w:val="9034B214"/>
     <w:lvl w:ilvl="0">
       <w:start w:val="1"/>
       <w:numFmt w:val="decimal"/>
@@ -3748,7 +4335,7 @@
   <w:abstractNum w:abstractNumId="22" w15:restartNumberingAfterBreak="0">
     <w:nsid w:val="6AAC1AC1"/>
     <w:multiLevelType w:val="multilevel"/>
-    <w:tmpl w:val="E494915E"/>
+    <w:tmpl w:val="5928EBEE"/>
     <w:lvl w:ilvl="0">
       <w:start w:val="1"/>
       <w:numFmt w:val="decimal"/>
@@ -3856,7 +4443,7 @@
   <w:abstractNum w:abstractNumId="23" w15:restartNumberingAfterBreak="0">
     <w:nsid w:val="6C2F0ABB"/>
     <w:multiLevelType w:val="multilevel"/>
-    <w:tmpl w:val="D2522B50"/>
+    <w:tmpl w:val="9BBC2BE6"/>
     <w:styleLink w:val="11"/>
     <w:lvl w:ilvl="0">
       <w:start w:val="1"/>
@@ -3991,7 +4578,7 @@
   <w:abstractNum w:abstractNumId="24" w15:restartNumberingAfterBreak="0">
     <w:nsid w:val="71315DCA"/>
     <w:multiLevelType w:val="multilevel"/>
-    <w:tmpl w:val="0ABC4C8E"/>
+    <w:tmpl w:val="ABAEB84A"/>
     <w:lvl w:ilvl="0">
       <w:start w:val="1"/>
       <w:numFmt w:val="decimal"/>
@@ -6977,7 +7564,7 @@
   </w:style>
   <w:style w:type="character" w:customStyle="1" w:styleId="UnnumberedHeadingOneNoTOC">
     <w:name w:val="UnnumberedHeadingOneNoTOC"/>
-    <w:rsid w:val="00080DBF"/>
+    <w:rsid w:val="00CF5970"/>
   </w:style>
 </w:styles>
 </file>

</xml_diff>

<commit_message>
modified:   projectVKR/demo-report-beginning.md 	modified:   projectVKR/demo-report.docx 	modified:   projectVKR/demo-report.pdf 	modified:   projectVKR/demo.bib
</commit_message>
<xml_diff>
--- a/projectVKR/demo-report.docx
+++ b/projectVKR/demo-report.docx
@@ -270,7 +270,7 @@
         <w:pStyle w:val="a1"/>
       </w:pPr>
       <w:r>
-        <w:t>Работа состоит из 2 глав, включает 13 стр. основного текста, 2 рис., 1 табл., 14 источн. и 1 прил.</w:t>
+        <w:t>Работа состоит из 2 глав, включает 15 стр. основного текста, 2 рис., 1 табл., 27 источн. и 1 прил.</w:t>
       </w:r>
     </w:p>
     <w:p>
@@ -307,7 +307,7 @@
       <w:r>
         <w:fldChar w:fldCharType="separate"/>
       </w:r>
-      <w:hyperlink w:anchor="_Toc154676919" w:history="1">
+      <w:hyperlink w:anchor="_Toc154702882" w:history="1">
         <w:r>
           <w:rPr>
             <w:rStyle w:val="af2"/>
@@ -331,7 +331,7 @@
           <w:rPr>
             <w:webHidden/>
           </w:rPr>
-          <w:instrText xml:space="preserve"> PAGEREF _Toc154676919 \h </w:instrText>
+          <w:instrText xml:space="preserve"> PAGEREF _Toc154702882 \h </w:instrText>
         </w:r>
         <w:r>
           <w:rPr>
@@ -368,7 +368,7 @@
           <w:szCs w:val="22"/>
         </w:rPr>
       </w:pPr>
-      <w:hyperlink w:anchor="_Toc154676920" w:history="1">
+      <w:hyperlink w:anchor="_Toc154702883" w:history="1">
         <w:r>
           <w:rPr>
             <w:rStyle w:val="af2"/>
@@ -406,7 +406,7 @@
           <w:rPr>
             <w:webHidden/>
           </w:rPr>
-          <w:instrText xml:space="preserve"> PAGEREF _Toc154676920 \h </w:instrText>
+          <w:instrText xml:space="preserve"> PAGEREF _Toc154702883 \h </w:instrText>
         </w:r>
         <w:r>
           <w:rPr>
@@ -443,7 +443,7 @@
           <w:szCs w:val="22"/>
         </w:rPr>
       </w:pPr>
-      <w:hyperlink w:anchor="_Toc154676921" w:history="1">
+      <w:hyperlink w:anchor="_Toc154702884" w:history="1">
         <w:r>
           <w:rPr>
             <w:rStyle w:val="af2"/>
@@ -481,7 +481,7 @@
           <w:rPr>
             <w:webHidden/>
           </w:rPr>
-          <w:instrText xml:space="preserve"> PAGEREF _Toc154676921 \h </w:instrText>
+          <w:instrText xml:space="preserve"> PAGEREF _Toc154702884 \h </w:instrText>
         </w:r>
         <w:r>
           <w:rPr>
@@ -498,7 +498,7 @@
           <w:rPr>
             <w:webHidden/>
           </w:rPr>
-          <w:t>8</w:t>
+          <w:t>9</w:t>
         </w:r>
         <w:r>
           <w:rPr>
@@ -518,7 +518,7 @@
           <w:szCs w:val="22"/>
         </w:rPr>
       </w:pPr>
-      <w:hyperlink w:anchor="_Toc154676922" w:history="1">
+      <w:hyperlink w:anchor="_Toc154702885" w:history="1">
         <w:r>
           <w:rPr>
             <w:rStyle w:val="af2"/>
@@ -542,7 +542,7 @@
           <w:rPr>
             <w:webHidden/>
           </w:rPr>
-          <w:instrText xml:space="preserve"> PAGEREF _Toc154676922 \h </w:instrText>
+          <w:instrText xml:space="preserve"> PAGEREF _Toc154702885 \h </w:instrText>
         </w:r>
         <w:r>
           <w:rPr>
@@ -559,7 +559,7 @@
           <w:rPr>
             <w:webHidden/>
           </w:rPr>
-          <w:t>10</w:t>
+          <w:t>11</w:t>
         </w:r>
         <w:r>
           <w:rPr>
@@ -579,7 +579,7 @@
           <w:szCs w:val="22"/>
         </w:rPr>
       </w:pPr>
-      <w:hyperlink w:anchor="_Toc154676923" w:history="1">
+      <w:hyperlink w:anchor="_Toc154702886" w:history="1">
         <w:r>
           <w:rPr>
             <w:rStyle w:val="af2"/>
@@ -602,7 +602,7 @@
           <w:rPr>
             <w:webHidden/>
           </w:rPr>
-          <w:instrText xml:space="preserve"> PAGEREF _Toc154676923 \h </w:instrText>
+          <w:instrText xml:space="preserve"> PAGEREF _Toc154702886 \h </w:instrText>
         </w:r>
         <w:r>
           <w:rPr>
@@ -619,7 +619,7 @@
           <w:rPr>
             <w:webHidden/>
           </w:rPr>
-          <w:t>12</w:t>
+          <w:t>14</w:t>
         </w:r>
         <w:r>
           <w:rPr>
@@ -643,7 +643,7 @@
         <w:lastRenderedPageBreak/>
         <w:fldChar w:fldCharType="end"/>
       </w:r>
-      <w:bookmarkStart w:id="4" w:name="_Toc154676919"/>
+      <w:bookmarkStart w:id="4" w:name="_Toc154702882"/>
       <w:r>
         <w:rPr>
           <w:rStyle w:val="UnnumberedHeadingOne"/>
@@ -1117,7 +1117,7 @@
         <w:pStyle w:val="12"/>
       </w:pPr>
       <w:bookmarkStart w:id="5" w:name="степень-изученности"/>
-      <w:bookmarkStart w:id="6" w:name="_Toc154676920"/>
+      <w:bookmarkStart w:id="6" w:name="_Toc154702883"/>
       <w:r>
         <w:lastRenderedPageBreak/>
         <w:t>Степень изученности</w:t>
@@ -1130,7 +1130,7 @@
         <w:pStyle w:val="a1"/>
       </w:pPr>
       <w:r>
-        <w:t>Вендинговые аппараты стали популярны во второй половине 20 века, в СССР использовались автоматы по продаже напиков и газет [</w:t>
+        <w:t>Вендинговые аппараты стали популярны во второй половине 20 века, в СССР использовались автоматы по продаже напитков и газет [</w:t>
       </w:r>
       <w:hyperlink w:anchor="ref-soviet-vend">
         <w:r>
@@ -1163,7 +1163,7 @@
         </w:r>
       </w:hyperlink>
       <w:r>
-        <w:t xml:space="preserve">] (см рисунок </w:t>
+        <w:t xml:space="preserve">] (см. рисунок </w:t>
       </w:r>
       <w:hyperlink w:anchor="fig:vend-types">
         <w:r>
@@ -1186,7 +1186,7 @@
           <w:noProof/>
         </w:rPr>
         <w:drawing>
-          <wp:inline distT="0" distB="0" distL="0" distR="0" wp14:anchorId="49C76B0B" wp14:editId="026260F0">
+          <wp:inline distT="0" distB="0" distL="0" distR="0" wp14:anchorId="55625B4A" wp14:editId="3954FA54">
             <wp:extent cx="5930900" cy="4600020"/>
             <wp:effectExtent l="0" t="0" r="0" b="0"/>
             <wp:docPr id="1" name="Picture" descr="Рисунок 1.1 – Классификация различных видов вендинговых аппаратов"/>
@@ -1238,10 +1238,258 @@
     </w:p>
     <w:p>
       <w:pPr>
+        <w:pStyle w:val="a1"/>
+      </w:pPr>
+      <w:r>
+        <w:t>Таким образом, видно, что использование вендинговых технологий распространено на многие сферы, поэтому логично изучить научные работы на тему применения шеринговых и вендинговых технологий, а также применение технологий в сфере интернета вещей. В ходе анализа были обнаружены научные работы исследовавшие темы смежные к теме данной работы. В основном работы на данные темы связаны с финансированием и инвестированием в вендинговые технологии из чего можно сделать вывод, что программное обеспечение венди</w:t>
+      </w:r>
+      <w:r>
+        <w:lastRenderedPageBreak/>
+        <w:t>говых аппаратов с научной точки зрения рассмотрено слабо, что делает данную работу более актуальной. Работ по использованию вендинга для аренды не было найдено в открытом доступе, но существует множество работ, описывающих использование шеринговых технологий.</w:t>
+      </w:r>
+    </w:p>
+    <w:p>
+      <w:pPr>
+        <w:pStyle w:val="a1"/>
+      </w:pPr>
+      <w:r>
+        <w:t>Таким образом, в ходе написания первой главы я буду опираться на работы:</w:t>
+      </w:r>
+    </w:p>
+    <w:p>
+      <w:pPr>
+        <w:numPr>
+          <w:ilvl w:val="0"/>
+          <w:numId w:val="32"/>
+        </w:numPr>
+      </w:pPr>
+      <w:r>
+        <w:t>в главе 1 на [</w:t>
+      </w:r>
+      <w:hyperlink w:anchor="ref-sharing1billion">
+        <w:r>
+          <w:rPr>
+            <w:rStyle w:val="af2"/>
+          </w:rPr>
+          <w:t>1</w:t>
+        </w:r>
+      </w:hyperlink>
+      <w:r>
+        <w:t>–</w:t>
+      </w:r>
+      <w:hyperlink w:anchor="ref-kak-zarabotat-na-vendingovyh">
+        <w:r>
+          <w:rPr>
+            <w:rStyle w:val="af2"/>
+          </w:rPr>
+          <w:t>4</w:t>
+        </w:r>
+      </w:hyperlink>
+      <w:r>
+        <w:t>, </w:t>
+      </w:r>
+      <w:hyperlink w:anchor="ref-myVendTrack">
+        <w:r>
+          <w:rPr>
+            <w:rStyle w:val="af2"/>
+          </w:rPr>
+          <w:t>6</w:t>
+        </w:r>
+      </w:hyperlink>
+      <w:r>
+        <w:t>, </w:t>
+      </w:r>
+      <w:hyperlink w:anchor="ref-urent">
+        <w:r>
+          <w:rPr>
+            <w:rStyle w:val="af2"/>
+          </w:rPr>
+          <w:t>9</w:t>
+        </w:r>
+      </w:hyperlink>
+      <w:r>
+        <w:t>, </w:t>
+      </w:r>
+      <w:hyperlink w:anchor="ref-whoosh">
+        <w:r>
+          <w:rPr>
+            <w:rStyle w:val="af2"/>
+          </w:rPr>
+          <w:t>10</w:t>
+        </w:r>
+      </w:hyperlink>
+      <w:r>
+        <w:t>, </w:t>
+      </w:r>
+      <w:hyperlink w:anchor="ref-invest-vend">
+        <w:r>
+          <w:rPr>
+            <w:rStyle w:val="af2"/>
+          </w:rPr>
+          <w:t>14</w:t>
+        </w:r>
+      </w:hyperlink>
+      <w:r>
+        <w:t>–</w:t>
+      </w:r>
+      <w:hyperlink w:anchor="ref-sharing-control">
+        <w:r>
+          <w:rPr>
+            <w:rStyle w:val="af2"/>
+          </w:rPr>
+          <w:t>18</w:t>
+        </w:r>
+      </w:hyperlink>
+      <w:r>
+        <w:t>],</w:t>
+      </w:r>
+    </w:p>
+    <w:p>
+      <w:pPr>
+        <w:numPr>
+          <w:ilvl w:val="0"/>
+          <w:numId w:val="32"/>
+        </w:numPr>
+      </w:pPr>
+      <w:r>
+        <w:t>в главе 2 на [</w:t>
+      </w:r>
+      <w:hyperlink w:anchor="ref-urent">
+        <w:r>
+          <w:rPr>
+            <w:rStyle w:val="af2"/>
+          </w:rPr>
+          <w:t>9</w:t>
+        </w:r>
+      </w:hyperlink>
+      <w:r>
+        <w:t>, </w:t>
+      </w:r>
+      <w:hyperlink w:anchor="ref-whoosh">
+        <w:r>
+          <w:rPr>
+            <w:rStyle w:val="af2"/>
+          </w:rPr>
+          <w:t>10</w:t>
+        </w:r>
+      </w:hyperlink>
+      <w:r>
+        <w:t>, </w:t>
+      </w:r>
+      <w:hyperlink w:anchor="ref-laryok2">
+        <w:r>
+          <w:rPr>
+            <w:rStyle w:val="af2"/>
+          </w:rPr>
+          <w:t>16</w:t>
+        </w:r>
+      </w:hyperlink>
+      <w:r>
+        <w:t>, </w:t>
+      </w:r>
+      <w:hyperlink w:anchor="ref-sharing-control">
+        <w:r>
+          <w:rPr>
+            <w:rStyle w:val="af2"/>
+          </w:rPr>
+          <w:t>18</w:t>
+        </w:r>
+      </w:hyperlink>
+      <w:r>
+        <w:t>, </w:t>
+      </w:r>
+      <w:hyperlink w:anchor="ref-sharing-control">
+        <w:r>
+          <w:rPr>
+            <w:rStyle w:val="af2"/>
+          </w:rPr>
+          <w:t>18</w:t>
+        </w:r>
+      </w:hyperlink>
+      <w:r>
+        <w:t>–</w:t>
+      </w:r>
+      <w:hyperlink w:anchor="ref-pmbok">
+        <w:r>
+          <w:rPr>
+            <w:rStyle w:val="af2"/>
+          </w:rPr>
+          <w:t>24</w:t>
+        </w:r>
+      </w:hyperlink>
+      <w:r>
+        <w:t>],</w:t>
+      </w:r>
+    </w:p>
+    <w:p>
+      <w:pPr>
+        <w:numPr>
+          <w:ilvl w:val="0"/>
+          <w:numId w:val="32"/>
+        </w:numPr>
+      </w:pPr>
+      <w:r>
+        <w:t>в главе 3 на [</w:t>
+      </w:r>
+      <w:hyperlink w:anchor="ref-sharing-control">
+        <w:r>
+          <w:rPr>
+            <w:rStyle w:val="af2"/>
+          </w:rPr>
+          <w:t>18</w:t>
+        </w:r>
+      </w:hyperlink>
+      <w:r>
+        <w:t>–</w:t>
+      </w:r>
+      <w:hyperlink w:anchor="ref-role-architecture">
+        <w:r>
+          <w:rPr>
+            <w:rStyle w:val="af2"/>
+          </w:rPr>
+          <w:t>22</w:t>
+        </w:r>
+      </w:hyperlink>
+      <w:r>
+        <w:t>, </w:t>
+      </w:r>
+      <w:hyperlink w:anchor="ref-plaksin">
+        <w:r>
+          <w:rPr>
+            <w:rStyle w:val="af2"/>
+          </w:rPr>
+          <w:t>25</w:t>
+        </w:r>
+      </w:hyperlink>
+      <w:r>
+        <w:t>–</w:t>
+      </w:r>
+      <w:hyperlink w:anchor="ref-RESTful-API-Testing">
+        <w:r>
+          <w:rPr>
+            <w:rStyle w:val="af2"/>
+          </w:rPr>
+          <w:t>27</w:t>
+        </w:r>
+      </w:hyperlink>
+      <w:r>
+        <w:t>], а также документации программных и иных решений выбранных в главе 2.</w:t>
+      </w:r>
+    </w:p>
+    <w:p>
+      <w:pPr>
+        <w:pStyle w:val="a1"/>
+      </w:pPr>
+      <w:r>
+        <w:t>В ходе исследования научных работ по смежным темам я обнаружил, что данные работы рассматривают предметную область либо с финансовой, либо с архитектурных точек зрения, но не рассматривают реализацию подобных систем, при этом рассматриваются либо шеринговые технологии в целом, либо классические продажи через вендинговые автоматы. Таким образом, научная новизна данной работы заключается в рассмотрении разработки программного продукта, реализующего систему шеринга через вендинговые аппараты.</w:t>
+      </w:r>
+    </w:p>
+    <w:p>
+      <w:pPr>
         <w:pStyle w:val="12"/>
       </w:pPr>
       <w:bookmarkStart w:id="7" w:name="краткое-описание-глав"/>
-      <w:bookmarkStart w:id="8" w:name="_Toc154676921"/>
+      <w:bookmarkStart w:id="8" w:name="_Toc154702884"/>
       <w:r>
         <w:lastRenderedPageBreak/>
         <w:t>Краткое описание глав</w:t>
@@ -1437,25 +1685,25 @@
         <w:pStyle w:val="a1"/>
       </w:pPr>
       <w:r>
-        <w:t>Следующим этапом будет описано тестирование модулей с использованием автоматизированного тестирования, а также ручного тестирования в соответствии с критериями белого и чёрного ящика, определение оценки количества ошибок в программе и оценки количества необходимых тестов [</w:t>
+        <w:t>Следующим этапом будет описано тестирование модулей с использованием автоматизированного тестирования, а также ручного тестирования в соответствии с критериями белого и чёрного ящика [</w:t>
       </w:r>
       <w:hyperlink w:anchor="ref-plaksin">
         <w:r>
           <w:rPr>
             <w:rStyle w:val="af2"/>
           </w:rPr>
-          <w:t>14</w:t>
+          <w:t>25</w:t>
         </w:r>
       </w:hyperlink>
       <w:r>
-        <w:t>, с. 18–26, </w:t>
+        <w:t>, с. 18–26], определение оценки количества ошибок в программе и оценки количества необходимых тестов [</w:t>
       </w:r>
       <w:hyperlink w:anchor="ref-plaksin">
         <w:r>
           <w:rPr>
             <w:rStyle w:val="af2"/>
           </w:rPr>
-          <w:t>14</w:t>
+          <w:t>25</w:t>
         </w:r>
       </w:hyperlink>
       <w:r>
@@ -1483,7 +1731,7 @@
         <w:pStyle w:val="UnnumberedHeading1"/>
       </w:pPr>
       <w:bookmarkStart w:id="9" w:name="список-использованных-источников"/>
-      <w:bookmarkStart w:id="10" w:name="_Toc154676922"/>
+      <w:bookmarkStart w:id="10" w:name="_Toc154702885"/>
       <w:r>
         <w:rPr>
           <w:rStyle w:val="UnnumberedHeadingOne"/>
@@ -1729,18 +1977,7 @@
       <w:bookmarkStart w:id="22" w:name="ref-gostTZ"/>
       <w:bookmarkEnd w:id="21"/>
       <w:r>
-        <w:t xml:space="preserve">11. ГОСТ 19.201-78 Техническое задание. Требования к содержанию и оформлению [Электронный ресурс]. — URL: </w:t>
-      </w:r>
-      <w:hyperlink r:id="rId19">
-        <w:r>
-          <w:rPr>
-            <w:rStyle w:val="af2"/>
-          </w:rPr>
-          <w:t>https://www.swrit.ru/doc/espd/19.201-78.pdf</w:t>
-        </w:r>
-      </w:hyperlink>
-      <w:r>
-        <w:t xml:space="preserve"> (дата обращения: 02.12.2023).</w:t>
+        <w:t>11. ГОСТ 19.201-78 Техническое задание. Требования к содержанию и оформлению.</w:t>
       </w:r>
     </w:p>
     <w:p>
@@ -1762,7 +1999,7 @@
       <w:r>
         <w:t xml:space="preserve">. Советский вендинг: какие аппараты что продавали [Электронный ресурс] / Фишки. — URL: </w:t>
       </w:r>
-      <w:hyperlink r:id="rId20">
+      <w:hyperlink r:id="rId19">
         <w:r>
           <w:rPr>
             <w:rStyle w:val="af2"/>
@@ -1783,7 +2020,7 @@
       <w:r>
         <w:t xml:space="preserve">13. Универсальный торговый автомат ELEMENT [Электронный ресурс]. — URL: </w:t>
       </w:r>
-      <w:hyperlink r:id="rId21">
+      <w:hyperlink r:id="rId20">
         <w:r>
           <w:rPr>
             <w:rStyle w:val="af2"/>
@@ -1799,10 +2036,211 @@
       <w:pPr>
         <w:pStyle w:val="ReferenceItem"/>
       </w:pPr>
-      <w:bookmarkStart w:id="25" w:name="ref-plaksin"/>
+      <w:bookmarkStart w:id="25" w:name="ref-invest-vend"/>
       <w:bookmarkEnd w:id="24"/>
       <w:r>
         <w:t xml:space="preserve">14. </w:t>
+      </w:r>
+      <w:r>
+        <w:rPr>
+          <w:i/>
+        </w:rPr>
+        <w:t>Некрасов Максим Валерьевич</w:t>
+      </w:r>
+      <w:r>
+        <w:t>. Оценка эффективности инвестиций в вендинг-деятельность // π-Economy. — 2009.</w:t>
+      </w:r>
+    </w:p>
+    <w:p>
+      <w:pPr>
+        <w:pStyle w:val="ReferenceItem"/>
+      </w:pPr>
+      <w:bookmarkStart w:id="26" w:name="ref-buisnes-vend"/>
+      <w:bookmarkEnd w:id="25"/>
+      <w:r>
+        <w:t xml:space="preserve">15. </w:t>
+      </w:r>
+      <w:r>
+        <w:rPr>
+          <w:i/>
+        </w:rPr>
+        <w:t>Хохлова Г.И., Томилова А.В.</w:t>
+      </w:r>
+      <w:r>
+        <w:t xml:space="preserve"> Вендинговый бизнес в России и за рубежом: история и перспективы развития // Актуальные проблемы гуманитарных и естественных наук. — 2014.</w:t>
+      </w:r>
+    </w:p>
+    <w:p>
+      <w:pPr>
+        <w:pStyle w:val="ReferenceItem"/>
+      </w:pPr>
+      <w:bookmarkStart w:id="27" w:name="ref-laryok2"/>
+      <w:bookmarkEnd w:id="26"/>
+      <w:r>
+        <w:t xml:space="preserve">16. </w:t>
+      </w:r>
+      <w:r>
+        <w:rPr>
+          <w:i/>
+        </w:rPr>
+        <w:t>Вера Колерова</w:t>
+      </w:r>
+      <w:r>
+        <w:t>. Ларёк 2.0 // Бизнес-журнал. — 2014.</w:t>
+      </w:r>
+    </w:p>
+    <w:p>
+      <w:pPr>
+        <w:pStyle w:val="ReferenceItem"/>
+      </w:pPr>
+      <w:bookmarkStart w:id="28" w:name="ref-vend-torg-russia"/>
+      <w:bookmarkEnd w:id="27"/>
+      <w:r>
+        <w:t xml:space="preserve">17. </w:t>
+      </w:r>
+      <w:r>
+        <w:rPr>
+          <w:i/>
+        </w:rPr>
+        <w:t>Антипин Филипп Андреевич</w:t>
+      </w:r>
+      <w:r>
+        <w:t>. Вендинговая торговля в России: анализ и перспективы развития // Российское предпринимательство. — 2016.</w:t>
+      </w:r>
+    </w:p>
+    <w:p>
+      <w:pPr>
+        <w:pStyle w:val="ReferenceItem"/>
+      </w:pPr>
+      <w:bookmarkStart w:id="29" w:name="ref-sharing-control"/>
+      <w:bookmarkEnd w:id="28"/>
+      <w:r>
+        <w:t xml:space="preserve">18. </w:t>
+      </w:r>
+      <w:r>
+        <w:rPr>
+          <w:i/>
+        </w:rPr>
+        <w:t>Лапидус Лариса Владимировна, Гостилович Александр Олегович</w:t>
+      </w:r>
+      <w:r>
+        <w:t>. УПРАВЛЕНИЕ КАЧЕСТВОМ ШЕРИНГОВЫХ УСЛУГ: ОЦЕНКА УРОВНЕЙ ЛОЯЛЬНОСТИ И ПОТРЕБИТЕЛЬСКОЙ УДОВЛЕТВОРЕННОСТИ РАЙДШЕРИНГОМ // Ars Administrandi. — 2023.</w:t>
+      </w:r>
+    </w:p>
+    <w:p>
+      <w:pPr>
+        <w:pStyle w:val="ReferenceItem"/>
+      </w:pPr>
+      <w:bookmarkStart w:id="30" w:name="ref-recomend-vend"/>
+      <w:bookmarkEnd w:id="29"/>
+      <w:r>
+        <w:t xml:space="preserve">19. </w:t>
+      </w:r>
+      <w:r>
+        <w:rPr>
+          <w:i/>
+        </w:rPr>
+        <w:t>Самойлова А.А.</w:t>
+      </w:r>
+      <w:r>
+        <w:t xml:space="preserve"> РАЗРАБОТКА РЕКОМЕНДАТЕЛЬНЫХ СИСТЕМ ДЛЯ ВЕНДИНГОВЫХ АППАРАТОВ ПО ПРОДАЖЕ ЛЕКАРСТВЕННЫХ ПРЕПАРАТОВ // Форум молодых ученых. — 2018.</w:t>
+      </w:r>
+    </w:p>
+    <w:p>
+      <w:pPr>
+        <w:pStyle w:val="ReferenceItem"/>
+      </w:pPr>
+      <w:bookmarkStart w:id="31" w:name="ref-model-alg-architecture"/>
+      <w:bookmarkEnd w:id="30"/>
+      <w:r>
+        <w:t xml:space="preserve">20. </w:t>
+      </w:r>
+      <w:r>
+        <w:rPr>
+          <w:i/>
+        </w:rPr>
+        <w:t>Ю.В. Ядгарова</w:t>
+      </w:r>
+      <w:r>
+        <w:t>. Модель и алгоритм выбора программной архитектуры для систем Интернета вещей // Программные продукты и системы. — 2019.</w:t>
+      </w:r>
+    </w:p>
+    <w:p>
+      <w:pPr>
+        <w:pStyle w:val="ReferenceItem"/>
+      </w:pPr>
+      <w:bookmarkStart w:id="32" w:name="ref-instrumenty-architecture"/>
+      <w:bookmarkEnd w:id="31"/>
+      <w:r>
+        <w:t xml:space="preserve">21. </w:t>
+      </w:r>
+      <w:r>
+        <w:rPr>
+          <w:i/>
+        </w:rPr>
+        <w:t>Гобарева Я.Л., Добриднюк С.Л., Касьянов М.Е.</w:t>
+      </w:r>
+      <w:r>
+        <w:t xml:space="preserve"> НОВЫЕ ИНСТРУМЕНТЫ И СЕРВИСЫ В СИСТЕМЕ БЫСТРЫХ ПЛАТЕЖЕЙ, АРХИТЕКТУРА ПРОГРАММНЫХ РЕШЕНИЙ // Инновации и инвестиции. — 2023.</w:t>
+      </w:r>
+    </w:p>
+    <w:p>
+      <w:pPr>
+        <w:pStyle w:val="ReferenceItem"/>
+      </w:pPr>
+      <w:bookmarkStart w:id="33" w:name="ref-role-architecture"/>
+      <w:bookmarkEnd w:id="32"/>
+      <w:r>
+        <w:t xml:space="preserve">22. </w:t>
+      </w:r>
+      <w:r>
+        <w:rPr>
+          <w:i/>
+        </w:rPr>
+        <w:t>Егорян В.В., Калугин А.В.</w:t>
+      </w:r>
+      <w:r>
+        <w:t xml:space="preserve"> РОЛЬ АРХИТЕКТУРНОГО ПОДХОДА ПРИ РАЗРАБОТКЕ ПРОГРАММНЫХ ПРИЛОЖЕНИЙ // Столыпинский вестник. — 2022.</w:t>
+      </w:r>
+    </w:p>
+    <w:p>
+      <w:pPr>
+        <w:pStyle w:val="ReferenceItem"/>
+      </w:pPr>
+      <w:bookmarkStart w:id="34" w:name="ref-microservice-monolithic-architecture"/>
+      <w:bookmarkEnd w:id="33"/>
+      <w:r>
+        <w:t xml:space="preserve">23. </w:t>
+      </w:r>
+      <w:r>
+        <w:rPr>
+          <w:i/>
+        </w:rPr>
+        <w:t>Gos K., Zabierowski W.</w:t>
+      </w:r>
+      <w:r>
+        <w:t xml:space="preserve"> The Comparison of Microservice and Monolithic Architecture // International Conference on the Perspective Technologies and Methods in MEMS Design (MEMSTECH). — 2020.</w:t>
+      </w:r>
+    </w:p>
+    <w:p>
+      <w:pPr>
+        <w:pStyle w:val="ReferenceItem"/>
+      </w:pPr>
+      <w:bookmarkStart w:id="35" w:name="ref-pmbok"/>
+      <w:bookmarkEnd w:id="34"/>
+      <w:r>
+        <w:lastRenderedPageBreak/>
+        <w:t>24. Стандарт управления проектом и Руководство к своду знаний по управлению проектом (Руководство PMBOK). — Newtown Square, Pennsylvania США: Project Management Institute, Inc, 2021. — 372 с.</w:t>
+      </w:r>
+    </w:p>
+    <w:p>
+      <w:pPr>
+        <w:pStyle w:val="ReferenceItem"/>
+      </w:pPr>
+      <w:bookmarkStart w:id="36" w:name="ref-plaksin"/>
+      <w:bookmarkEnd w:id="35"/>
+      <w:r>
+        <w:t xml:space="preserve">25. </w:t>
       </w:r>
       <w:r>
         <w:rPr>
@@ -1811,17 +2249,55 @@
         <w:t>Плаксин М.</w:t>
       </w:r>
       <w:r>
-        <w:t xml:space="preserve"> Тестирование и отладка — для профессионалов будущих и настоящих. — Москва: БИНОМ. Лаборатория знаний, 2007. — 167 P.</w:t>
+        <w:t xml:space="preserve"> Тестирование и отладка — для профессионалов будущих и настоящих. — Москва: БИНОМ. Лаборатория знаний, 2007. — 167 с.</w:t>
+      </w:r>
+    </w:p>
+    <w:p>
+      <w:pPr>
+        <w:pStyle w:val="ReferenceItem"/>
+      </w:pPr>
+      <w:bookmarkStart w:id="37" w:name="ref-development-authentication"/>
+      <w:bookmarkEnd w:id="36"/>
+      <w:r>
+        <w:t xml:space="preserve">26. </w:t>
+      </w:r>
+      <w:r>
+        <w:rPr>
+          <w:i/>
+        </w:rPr>
+        <w:t>Indra Gita Anugrah, Muhamad Aldi Rifai Imam Fakhruddin</w:t>
+      </w:r>
+      <w:r>
+        <w:t>. Development Authentication and Authorization Systems of Multi Information Systems Based REst API and Auth Token // INNOVATION RESEARCH JOURNAL. — 2020.</w:t>
+      </w:r>
+    </w:p>
+    <w:p>
+      <w:pPr>
+        <w:pStyle w:val="ReferenceItem"/>
+      </w:pPr>
+      <w:bookmarkStart w:id="38" w:name="ref-RESTful-API-Testing"/>
+      <w:bookmarkEnd w:id="37"/>
+      <w:r>
+        <w:t xml:space="preserve">27. </w:t>
+      </w:r>
+      <w:r>
+        <w:rPr>
+          <w:i/>
+        </w:rPr>
+        <w:t>Ehsan A., Abuhaliqa M. A. M. E., Catal C., Mishra D.</w:t>
+      </w:r>
+      <w:r>
+        <w:t xml:space="preserve"> RESTful API Testing Methodologies: Rationale, Challenges, and Solution Directions // Applied Sciences. — 2022.</w:t>
       </w:r>
     </w:p>
     <w:p>
       <w:pPr>
         <w:pStyle w:val="UnnumberedHeading1"/>
       </w:pPr>
-      <w:bookmarkStart w:id="26" w:name="sec:calendar-plan"/>
-      <w:bookmarkStart w:id="27" w:name="_Toc154676923"/>
+      <w:bookmarkStart w:id="39" w:name="sec:calendar-plan"/>
+      <w:bookmarkStart w:id="40" w:name="_Toc154702886"/>
       <w:bookmarkEnd w:id="12"/>
-      <w:bookmarkEnd w:id="25"/>
+      <w:bookmarkEnd w:id="38"/>
       <w:r>
         <w:rPr>
           <w:rStyle w:val="AppendixHeadingOne"/>
@@ -1839,8 +2315,8 @@
         </w:rPr>
         <w:t>Календарный план</w:t>
       </w:r>
-      <w:bookmarkEnd w:id="26"/>
-      <w:bookmarkEnd w:id="27"/>
+      <w:bookmarkEnd w:id="39"/>
+      <w:bookmarkEnd w:id="40"/>
     </w:p>
     <w:p>
       <w:pPr>
@@ -1859,7 +2335,7 @@
           <w:noProof/>
         </w:rPr>
         <w:drawing>
-          <wp:inline distT="0" distB="0" distL="0" distR="0" wp14:anchorId="132D85CC" wp14:editId="547295D6">
+          <wp:inline distT="0" distB="0" distL="0" distR="0" wp14:anchorId="0C143732" wp14:editId="7E9621FF">
             <wp:extent cx="5930900" cy="4255739"/>
             <wp:effectExtent l="0" t="0" r="0" b="0"/>
             <wp:docPr id="2" name="Picture" descr="Рисунок А.1 – Диаграмма выполненных задач от времени"/>
@@ -1874,7 +2350,7 @@
                     </pic:cNvPicPr>
                   </pic:nvPicPr>
                   <pic:blipFill>
-                    <a:blip r:embed="rId22"/>
+                    <a:blip r:embed="rId21"/>
                     <a:stretch>
                       <a:fillRect/>
                     </a:stretch>
@@ -1913,7 +2389,7 @@
       <w:pPr>
         <w:pStyle w:val="TableCaption"/>
       </w:pPr>
-      <w:bookmarkStart w:id="28" w:name="tbl:workscal1"/>
+      <w:bookmarkStart w:id="41" w:name="tbl:workscal1"/>
       <w:r>
         <w:t>Таблица А.1 – Сроки выполнения основных работ</w:t>
       </w:r>
@@ -2433,7 +2909,7 @@
         </w:tc>
       </w:tr>
     </w:tbl>
-    <w:bookmarkEnd w:id="28"/>
+    <w:bookmarkEnd w:id="41"/>
     <w:p>
       <w:pPr>
         <w:pStyle w:val="a1"/>
@@ -2469,7 +2945,7 @@
       </w:r>
     </w:p>
     <w:sectPr>
-      <w:footerReference w:type="default" r:id="rId23"/>
+      <w:footerReference w:type="default" r:id="rId22"/>
       <w:pgSz w:w="11907" w:h="16840" w:code="9"/>
       <w:pgMar w:top="1134" w:right="851" w:bottom="1134" w:left="1701" w:header="284" w:footer="284" w:gutter="0"/>
       <w:cols w:space="720"/>
@@ -2570,7 +3046,7 @@
   <w:abstractNum w:abstractNumId="0" w15:restartNumberingAfterBreak="0">
     <w:nsid w:val="882A8DAD"/>
     <w:multiLevelType w:val="multilevel"/>
-    <w:tmpl w:val="E2E60DD2"/>
+    <w:tmpl w:val="C1D2221E"/>
     <w:lvl w:ilvl="0">
       <w:start w:val="1"/>
       <w:numFmt w:val="bullet"/>
@@ -2801,7 +3277,7 @@
   <w:abstractNum w:abstractNumId="2" w15:restartNumberingAfterBreak="0">
     <w:nsid w:val="A4961D5E"/>
     <w:multiLevelType w:val="multilevel"/>
-    <w:tmpl w:val="CA6C225A"/>
+    <w:tmpl w:val="A316027E"/>
     <w:lvl w:ilvl="0">
       <w:start w:val="1"/>
       <w:numFmt w:val="bullet"/>
@@ -2916,7 +3392,7 @@
   <w:abstractNum w:abstractNumId="3" w15:restartNumberingAfterBreak="0">
     <w:nsid w:val="EA454B4C"/>
     <w:multiLevelType w:val="multilevel"/>
-    <w:tmpl w:val="E6CEF844"/>
+    <w:tmpl w:val="B2A29B18"/>
     <w:lvl w:ilvl="0">
       <w:start w:val="1"/>
       <w:numFmt w:val="bullet"/>
@@ -3043,7 +3519,7 @@
   <w:abstractNum w:abstractNumId="4" w15:restartNumberingAfterBreak="0">
     <w:nsid w:val="FFFFFF7C"/>
     <w:multiLevelType w:val="singleLevel"/>
-    <w:tmpl w:val="3CEA3A5E"/>
+    <w:tmpl w:val="E8406A64"/>
     <w:lvl w:ilvl="0">
       <w:start w:val="1"/>
       <w:numFmt w:val="decimal"/>
@@ -3065,7 +3541,7 @@
   <w:abstractNum w:abstractNumId="5" w15:restartNumberingAfterBreak="0">
     <w:nsid w:val="FFFFFF7D"/>
     <w:multiLevelType w:val="singleLevel"/>
-    <w:tmpl w:val="AA724D7C"/>
+    <w:tmpl w:val="21ECE6D8"/>
     <w:lvl w:ilvl="0">
       <w:start w:val="1"/>
       <w:numFmt w:val="decimal"/>
@@ -3087,7 +3563,7 @@
   <w:abstractNum w:abstractNumId="6" w15:restartNumberingAfterBreak="0">
     <w:nsid w:val="FFFFFF7E"/>
     <w:multiLevelType w:val="singleLevel"/>
-    <w:tmpl w:val="CA6ABCB0"/>
+    <w:tmpl w:val="BA84E0AA"/>
     <w:lvl w:ilvl="0">
       <w:start w:val="1"/>
       <w:numFmt w:val="decimal"/>
@@ -3109,7 +3585,7 @@
   <w:abstractNum w:abstractNumId="7" w15:restartNumberingAfterBreak="0">
     <w:nsid w:val="FFFFFF80"/>
     <w:multiLevelType w:val="singleLevel"/>
-    <w:tmpl w:val="3C1A02E0"/>
+    <w:tmpl w:val="62F265FE"/>
     <w:lvl w:ilvl="0">
       <w:start w:val="1"/>
       <w:numFmt w:val="bullet"/>
@@ -3131,7 +3607,7 @@
   <w:abstractNum w:abstractNumId="8" w15:restartNumberingAfterBreak="0">
     <w:nsid w:val="FFFFFF81"/>
     <w:multiLevelType w:val="singleLevel"/>
-    <w:tmpl w:val="B61ABBDA"/>
+    <w:tmpl w:val="F596FBDA"/>
     <w:lvl w:ilvl="0">
       <w:start w:val="1"/>
       <w:numFmt w:val="bullet"/>
@@ -3153,7 +3629,7 @@
   <w:abstractNum w:abstractNumId="9" w15:restartNumberingAfterBreak="0">
     <w:nsid w:val="FFFFFF82"/>
     <w:multiLevelType w:val="singleLevel"/>
-    <w:tmpl w:val="68D66AA8"/>
+    <w:tmpl w:val="24A2AF10"/>
     <w:lvl w:ilvl="0">
       <w:start w:val="1"/>
       <w:numFmt w:val="bullet"/>
@@ -3175,7 +3651,7 @@
   <w:abstractNum w:abstractNumId="10" w15:restartNumberingAfterBreak="0">
     <w:nsid w:val="FFFFFF83"/>
     <w:multiLevelType w:val="singleLevel"/>
-    <w:tmpl w:val="B090FCA6"/>
+    <w:tmpl w:val="95404C80"/>
     <w:lvl w:ilvl="0">
       <w:start w:val="1"/>
       <w:numFmt w:val="bullet"/>
@@ -3197,7 +3673,7 @@
   <w:abstractNum w:abstractNumId="11" w15:restartNumberingAfterBreak="0">
     <w:nsid w:val="FFFFFF88"/>
     <w:multiLevelType w:val="singleLevel"/>
-    <w:tmpl w:val="03309F8C"/>
+    <w:tmpl w:val="698C7A8E"/>
     <w:lvl w:ilvl="0">
       <w:start w:val="1"/>
       <w:numFmt w:val="decimal"/>
@@ -3219,7 +3695,7 @@
   <w:abstractNum w:abstractNumId="12" w15:restartNumberingAfterBreak="0">
     <w:nsid w:val="FFFFFF89"/>
     <w:multiLevelType w:val="singleLevel"/>
-    <w:tmpl w:val="62D6437A"/>
+    <w:tmpl w:val="4A484260"/>
     <w:lvl w:ilvl="0">
       <w:start w:val="1"/>
       <w:numFmt w:val="bullet"/>
@@ -3241,7 +3717,7 @@
   <w:abstractNum w:abstractNumId="13" w15:restartNumberingAfterBreak="0">
     <w:nsid w:val="00000006"/>
     <w:multiLevelType w:val="singleLevel"/>
-    <w:tmpl w:val="7C22AEFC"/>
+    <w:tmpl w:val="9F0AEB5E"/>
     <w:name w:val="WW8Num6"/>
     <w:lvl w:ilvl="0">
       <w:start w:val="1"/>
@@ -3264,7 +3740,7 @@
   <w:abstractNum w:abstractNumId="14" w15:restartNumberingAfterBreak="0">
     <w:nsid w:val="00000019"/>
     <w:multiLevelType w:val="multilevel"/>
-    <w:tmpl w:val="62805CE0"/>
+    <w:tmpl w:val="27D80CEE"/>
     <w:name w:val="WW8Num25"/>
     <w:lvl w:ilvl="0">
       <w:start w:val="1"/>
@@ -3426,7 +3902,7 @@
   <w:abstractNum w:abstractNumId="15" w15:restartNumberingAfterBreak="0">
     <w:nsid w:val="0000001C"/>
     <w:multiLevelType w:val="multilevel"/>
-    <w:tmpl w:val="BBF2DC12"/>
+    <w:tmpl w:val="1978563E"/>
     <w:name w:val="WW8Num28"/>
     <w:lvl w:ilvl="0">
       <w:start w:val="1"/>
@@ -3588,7 +4064,7 @@
   <w:abstractNum w:abstractNumId="16" w15:restartNumberingAfterBreak="0">
     <w:nsid w:val="022E5BB5"/>
     <w:multiLevelType w:val="multilevel"/>
-    <w:tmpl w:val="5B22A80A"/>
+    <w:tmpl w:val="92FE7D04"/>
     <w:styleLink w:val="1"/>
     <w:lvl w:ilvl="0">
       <w:start w:val="1"/>
@@ -3715,7 +4191,7 @@
   <w:abstractNum w:abstractNumId="17" w15:restartNumberingAfterBreak="0">
     <w:nsid w:val="02EB2671"/>
     <w:multiLevelType w:val="multilevel"/>
-    <w:tmpl w:val="C6AA07F6"/>
+    <w:tmpl w:val="30AA6C46"/>
     <w:styleLink w:val="a"/>
     <w:lvl w:ilvl="0">
       <w:start w:val="1"/>
@@ -3858,7 +4334,7 @@
   <w:abstractNum w:abstractNumId="18" w15:restartNumberingAfterBreak="0">
     <w:nsid w:val="126D18AB"/>
     <w:multiLevelType w:val="multilevel"/>
-    <w:tmpl w:val="C17669EC"/>
+    <w:tmpl w:val="BBCAAB0E"/>
     <w:name w:val="маркер"/>
     <w:lvl w:ilvl="0">
       <w:start w:val="1"/>
@@ -4001,7 +4477,7 @@
   <w:abstractNum w:abstractNumId="19" w15:restartNumberingAfterBreak="0">
     <w:nsid w:val="16DC3DF2"/>
     <w:multiLevelType w:val="multilevel"/>
-    <w:tmpl w:val="9EBADF58"/>
+    <w:tmpl w:val="4DDEBDD0"/>
     <w:styleLink w:val="10"/>
     <w:lvl w:ilvl="0">
       <w:start w:val="1"/>
@@ -4110,7 +4586,7 @@
   <w:abstractNum w:abstractNumId="20" w15:restartNumberingAfterBreak="0">
     <w:nsid w:val="1FB76F32"/>
     <w:multiLevelType w:val="multilevel"/>
-    <w:tmpl w:val="30F0EE78"/>
+    <w:tmpl w:val="039268DC"/>
     <w:lvl w:ilvl="0">
       <w:start w:val="1"/>
       <w:numFmt w:val="decimal"/>
@@ -4219,7 +4695,7 @@
   <w:abstractNum w:abstractNumId="21" w15:restartNumberingAfterBreak="0">
     <w:nsid w:val="39F555CB"/>
     <w:multiLevelType w:val="multilevel"/>
-    <w:tmpl w:val="9034B214"/>
+    <w:tmpl w:val="04CC432E"/>
     <w:lvl w:ilvl="0">
       <w:start w:val="1"/>
       <w:numFmt w:val="decimal"/>
@@ -4335,7 +4811,7 @@
   <w:abstractNum w:abstractNumId="22" w15:restartNumberingAfterBreak="0">
     <w:nsid w:val="6AAC1AC1"/>
     <w:multiLevelType w:val="multilevel"/>
-    <w:tmpl w:val="5928EBEE"/>
+    <w:tmpl w:val="DDA23D06"/>
     <w:lvl w:ilvl="0">
       <w:start w:val="1"/>
       <w:numFmt w:val="decimal"/>
@@ -4443,7 +4919,7 @@
   <w:abstractNum w:abstractNumId="23" w15:restartNumberingAfterBreak="0">
     <w:nsid w:val="6C2F0ABB"/>
     <w:multiLevelType w:val="multilevel"/>
-    <w:tmpl w:val="9BBC2BE6"/>
+    <w:tmpl w:val="A28EC57A"/>
     <w:styleLink w:val="11"/>
     <w:lvl w:ilvl="0">
       <w:start w:val="1"/>
@@ -4578,7 +5054,7 @@
   <w:abstractNum w:abstractNumId="24" w15:restartNumberingAfterBreak="0">
     <w:nsid w:val="71315DCA"/>
     <w:multiLevelType w:val="multilevel"/>
-    <w:tmpl w:val="ABAEB84A"/>
+    <w:tmpl w:val="66228E9C"/>
     <w:lvl w:ilvl="0">
       <w:start w:val="1"/>
       <w:numFmt w:val="decimal"/>
@@ -7564,7 +8040,7 @@
   </w:style>
   <w:style w:type="character" w:customStyle="1" w:styleId="UnnumberedHeadingOneNoTOC">
     <w:name w:val="UnnumberedHeadingOneNoTOC"/>
-    <w:rsid w:val="00CF5970"/>
+    <w:rsid w:val="00D53208"/>
   </w:style>
 </w:styles>
 </file>

</xml_diff>